<commit_message>
Add send email funciton
Sends email after generating a pdf
</commit_message>
<xml_diff>
--- a/ca/jason/pdfgenerator/2018TwfVolunteerCert.docx
+++ b/ca/jason/pdfgenerator/2018TwfVolunteerCert.docx
@@ -12,7 +12,7 @@
           <w:between w:val="nil"/>
         </w:pBdr>
         <w:rPr>
-          <w:rFonts w:ascii="Helvetica Neue" w:eastAsia="Helvetica Neue" w:hAnsi="Helvetica Neue" w:cs="Helvetica Neue"/>
+          <w:rFonts w:ascii="Helvetica Neue" w:eastAsiaTheme="minorEastAsia" w:hAnsi="Helvetica Neue" w:cs="Helvetica Neue" w:hint="eastAsia"/>
           <w:color w:val="000000"/>
           <w:sz w:val="22"/>
           <w:szCs w:val="22"/>
@@ -315,7 +315,25 @@
           <w:sz w:val="26"/>
           <w:szCs w:val="26"/>
         </w:rPr>
-        <w:t xml:space="preserve">2018 TAIWANfest - “Fete with the Philippines”. </w:t>
+        <w:t xml:space="preserve">2018 </w:t>
+      </w:r>
+      <w:proofErr w:type="spellStart"/>
+      <w:r>
+        <w:rPr>
+          <w:rFonts w:ascii="Helvetica Neue" w:eastAsia="Helvetica Neue" w:hAnsi="Helvetica Neue" w:cs="Helvetica Neue"/>
+          <w:sz w:val="26"/>
+          <w:szCs w:val="26"/>
+        </w:rPr>
+        <w:t>TAIWANfest</w:t>
+      </w:r>
+      <w:proofErr w:type="spellEnd"/>
+      <w:r>
+        <w:rPr>
+          <w:rFonts w:ascii="Helvetica Neue" w:eastAsia="Helvetica Neue" w:hAnsi="Helvetica Neue" w:cs="Helvetica Neue"/>
+          <w:sz w:val="26"/>
+          <w:szCs w:val="26"/>
+        </w:rPr>
+        <w:t xml:space="preserve"> - “Fete with the Philippines”. </w:t>
       </w:r>
       <w:r>
         <w:rPr>
@@ -344,8 +362,6 @@
         </w:rPr>
         <w:t>s</w:t>
       </w:r>
-      <w:bookmarkStart w:id="0" w:name="_GoBack"/>
-      <w:bookmarkEnd w:id="0"/>
       <w:r>
         <w:rPr>
           <w:rFonts w:ascii="Helvetica Neue" w:eastAsia="Helvetica Neue" w:hAnsi="Helvetica Neue" w:cs="Helvetica Neue"/>
@@ -424,13 +440,23 @@
         </w:rPr>
         <w:t xml:space="preserve">Thank you again for your dedicated service to support </w:t>
       </w:r>
-      <w:r>
-        <w:rPr>
-          <w:rFonts w:ascii="Helvetica Neue" w:eastAsia="Helvetica Neue" w:hAnsi="Helvetica Neue" w:cs="Helvetica Neue"/>
-          <w:sz w:val="26"/>
-          <w:szCs w:val="26"/>
-        </w:rPr>
-        <w:t>TAIWANfest - “Fete with the Philippines”</w:t>
+      <w:proofErr w:type="spellStart"/>
+      <w:r>
+        <w:rPr>
+          <w:rFonts w:ascii="Helvetica Neue" w:eastAsia="Helvetica Neue" w:hAnsi="Helvetica Neue" w:cs="Helvetica Neue"/>
+          <w:sz w:val="26"/>
+          <w:szCs w:val="26"/>
+        </w:rPr>
+        <w:t>TAIWANfest</w:t>
+      </w:r>
+      <w:proofErr w:type="spellEnd"/>
+      <w:r>
+        <w:rPr>
+          <w:rFonts w:ascii="Helvetica Neue" w:eastAsia="Helvetica Neue" w:hAnsi="Helvetica Neue" w:cs="Helvetica Neue"/>
+          <w:sz w:val="26"/>
+          <w:szCs w:val="26"/>
+        </w:rPr>
+        <w:t xml:space="preserve"> - “Fete with the Philippines”</w:t>
       </w:r>
       <w:r>
         <w:rPr>
@@ -539,8 +565,66 @@
           <w:sz w:val="48"/>
           <w:szCs w:val="48"/>
         </w:rPr>
-        <w:t>Jason</w:t>
-      </w:r>
+        <w:t xml:space="preserve"> </w:t>
+      </w:r>
+      <w:bookmarkStart w:id="0" w:name="_GoBack"/>
+      <w:r>
+        <w:rPr>
+          <w:rFonts w:ascii="Brush Script MT" w:eastAsia="Helvetica Neue" w:hAnsi="Brush Script MT" w:cs="Helvetica Neue"/>
+          <w:noProof/>
+          <w:sz w:val="48"/>
+          <w:szCs w:val="48"/>
+        </w:rPr>
+        <w:drawing>
+          <wp:inline distT="0" distB="0" distL="0" distR="0" wp14:anchorId="7302041E" wp14:editId="10711F57">
+            <wp:extent cx="1771650" cy="733211"/>
+            <wp:effectExtent l="0" t="0" r="0" b="0"/>
+            <wp:docPr id="3" name="Picture 3"/>
+            <wp:cNvGraphicFramePr>
+              <a:graphicFrameLocks xmlns:a="http://schemas.openxmlformats.org/drawingml/2006/main" noChangeAspect="1"/>
+            </wp:cNvGraphicFramePr>
+            <a:graphic xmlns:a="http://schemas.openxmlformats.org/drawingml/2006/main">
+              <a:graphicData uri="http://schemas.openxmlformats.org/drawingml/2006/picture">
+                <pic:pic xmlns:pic="http://schemas.openxmlformats.org/drawingml/2006/picture">
+                  <pic:nvPicPr>
+                    <pic:cNvPr id="0" name="Picture 4"/>
+                    <pic:cNvPicPr>
+                      <a:picLocks noChangeAspect="1" noChangeArrowheads="1"/>
+                    </pic:cNvPicPr>
+                  </pic:nvPicPr>
+                  <pic:blipFill>
+                    <a:blip r:embed="rId6" cstate="print">
+                      <a:extLst>
+                        <a:ext uri="{28A0092B-C50C-407E-A947-70E740481C1C}">
+                          <a14:useLocalDpi xmlns:a14="http://schemas.microsoft.com/office/drawing/2010/main" val="0"/>
+                        </a:ext>
+                      </a:extLst>
+                    </a:blip>
+                    <a:srcRect/>
+                    <a:stretch>
+                      <a:fillRect/>
+                    </a:stretch>
+                  </pic:blipFill>
+                  <pic:spPr bwMode="auto">
+                    <a:xfrm>
+                      <a:off x="0" y="0"/>
+                      <a:ext cx="1815350" cy="751296"/>
+                    </a:xfrm>
+                    <a:prstGeom prst="rect">
+                      <a:avLst/>
+                    </a:prstGeom>
+                    <a:noFill/>
+                    <a:ln>
+                      <a:noFill/>
+                    </a:ln>
+                  </pic:spPr>
+                </pic:pic>
+              </a:graphicData>
+            </a:graphic>
+          </wp:inline>
+        </w:drawing>
+      </w:r>
+      <w:bookmarkEnd w:id="0"/>
     </w:p>
     <w:p>
       <w:pPr>
@@ -718,7 +802,7 @@
                     <pic:cNvPicPr preferRelativeResize="0"/>
                   </pic:nvPicPr>
                   <pic:blipFill>
-                    <a:blip r:embed="rId6"/>
+                    <a:blip r:embed="rId7"/>
                     <a:srcRect/>
                     <a:stretch>
                       <a:fillRect/>
@@ -742,7 +826,7 @@
       </w:r>
     </w:p>
     <w:sectPr>
-      <w:headerReference w:type="default" r:id="rId7"/>
+      <w:headerReference w:type="default" r:id="rId8"/>
       <w:pgSz w:w="12240" w:h="15840"/>
       <w:pgMar w:top="1440" w:right="1440" w:bottom="1440" w:left="1440" w:header="720" w:footer="864" w:gutter="0"/>
       <w:pgNumType w:start="1"/>

</xml_diff>